<commit_message>
add short circut for bool and/bool or
</commit_message>
<xml_diff>
--- a/report.docx
+++ b/report.docx
@@ -1,6 +1,6 @@
 
 <file path=word/document.xml><?xml version="1.0" encoding="utf-8"?>
-<w:document xmlns:wpc="http://schemas.microsoft.com/office/word/2010/wordprocessingCanvas" xmlns:cx="http://schemas.microsoft.com/office/drawing/2014/chartex" xmlns:cx1="http://schemas.microsoft.com/office/drawing/2015/9/8/chartex" xmlns:cx2="http://schemas.microsoft.com/office/drawing/2015/10/21/chartex" xmlns:cx3="http://schemas.microsoft.com/office/drawing/2016/5/9/chartex" xmlns:cx4="http://schemas.microsoft.com/office/drawing/2016/5/10/chartex" xmlns:cx5="http://schemas.microsoft.com/office/drawing/2016/5/11/chartex" xmlns:cx6="http://schemas.microsoft.com/office/drawing/2016/5/12/chartex" xmlns:cx7="http://schemas.microsoft.com/office/drawing/2016/5/13/chartex" xmlns:cx8="http://schemas.microsoft.com/office/drawing/2016/5/14/chartex" xmlns:mc="http://schemas.openxmlformats.org/markup-compatibility/2006" xmlns:aink="http://schemas.microsoft.com/office/drawing/2016/ink" xmlns:am3d="http://schemas.microsoft.com/office/drawing/2017/model3d" xmlns:o="urn:schemas-microsoft-com:office:office" xmlns:r="http://schemas.openxmlformats.org/officeDocument/2006/relationships" xmlns:m="http://schemas.openxmlformats.org/officeDocument/2006/math" xmlns:v="urn:schemas-microsoft-com:vml" xmlns:wp14="http://schemas.microsoft.com/office/word/2010/wordprocessingDrawing" xmlns:wp="http://schemas.openxmlformats.org/drawingml/2006/wordprocessingDrawing" xmlns:w10="urn:schemas-microsoft-com:office:word" xmlns:w="http://schemas.openxmlformats.org/wordprocessingml/2006/main" xmlns:w14="http://schemas.microsoft.com/office/word/2010/wordml" xmlns:w15="http://schemas.microsoft.com/office/word/2012/wordml" xmlns:w16cid="http://schemas.microsoft.com/office/word/2016/wordml/cid" xmlns:w16se="http://schemas.microsoft.com/office/word/2015/wordml/symex" xmlns:wpg="http://schemas.microsoft.com/office/word/2010/wordprocessingGroup" xmlns:wpi="http://schemas.microsoft.com/office/word/2010/wordprocessingInk" xmlns:wne="http://schemas.microsoft.com/office/word/2006/wordml" xmlns:wps="http://schemas.microsoft.com/office/word/2010/wordprocessingShape" mc:Ignorable="w14 w15 w16se w16cid wp14">
+<w:document xmlns:wpc="http://schemas.microsoft.com/office/word/2010/wordprocessingCanvas" xmlns:cx="http://schemas.microsoft.com/office/drawing/2014/chartex" xmlns:cx1="http://schemas.microsoft.com/office/drawing/2015/9/8/chartex" xmlns:cx2="http://schemas.microsoft.com/office/drawing/2015/10/21/chartex" xmlns:cx3="http://schemas.microsoft.com/office/drawing/2016/5/9/chartex" xmlns:cx4="http://schemas.microsoft.com/office/drawing/2016/5/10/chartex" xmlns:cx5="http://schemas.microsoft.com/office/drawing/2016/5/11/chartex" xmlns:cx6="http://schemas.microsoft.com/office/drawing/2016/5/12/chartex" xmlns:cx7="http://schemas.microsoft.com/office/drawing/2016/5/13/chartex" xmlns:cx8="http://schemas.microsoft.com/office/drawing/2016/5/14/chartex" xmlns:mc="http://schemas.openxmlformats.org/markup-compatibility/2006" xmlns:aink="http://schemas.microsoft.com/office/drawing/2016/ink" xmlns:am3d="http://schemas.microsoft.com/office/drawing/2017/model3d" xmlns:o="urn:schemas-microsoft-com:office:office" xmlns:r="http://schemas.openxmlformats.org/officeDocument/2006/relationships" xmlns:m="http://schemas.openxmlformats.org/officeDocument/2006/math" xmlns:v="urn:schemas-microsoft-com:vml" xmlns:wp14="http://schemas.microsoft.com/office/word/2010/wordprocessingDrawing" xmlns:wp="http://schemas.openxmlformats.org/drawingml/2006/wordprocessingDrawing" xmlns:w10="urn:schemas-microsoft-com:office:word" xmlns:w="http://schemas.openxmlformats.org/wordprocessingml/2006/main" xmlns:w14="http://schemas.microsoft.com/office/word/2010/wordml" xmlns:w15="http://schemas.microsoft.com/office/word/2012/wordml" xmlns:w16cex="http://schemas.microsoft.com/office/word/2018/wordml/cex" xmlns:w16cid="http://schemas.microsoft.com/office/word/2016/wordml/cid" xmlns:w16="http://schemas.microsoft.com/office/word/2018/wordml" xmlns:w16se="http://schemas.microsoft.com/office/word/2015/wordml/symex" xmlns:wpg="http://schemas.microsoft.com/office/word/2010/wordprocessingGroup" xmlns:wpi="http://schemas.microsoft.com/office/word/2010/wordprocessingInk" xmlns:wne="http://schemas.microsoft.com/office/word/2006/wordml" xmlns:wps="http://schemas.microsoft.com/office/word/2010/wordprocessingShape" mc:Ignorable="w14 w15 w16se w16cid w16 w16cex wp14">
   <w:body>
     <w:p/>
     <w:p/>
@@ -68,7 +68,6 @@
     <w:p>
       <w:pPr>
         <w:rPr>
-          <w:rFonts w:hint="eastAsia"/>
           <w:sz w:val="24"/>
           <w:szCs w:val="24"/>
         </w:rPr>
@@ -95,25 +94,7 @@
           <w:sz w:val="24"/>
           <w:szCs w:val="24"/>
         </w:rPr>
-        <w:t>汇编代码和</w:t>
-      </w:r>
-      <w:proofErr w:type="gramStart"/>
-      <w:r>
-        <w:rPr>
-          <w:rFonts w:hint="eastAsia"/>
-          <w:sz w:val="24"/>
-          <w:szCs w:val="24"/>
-        </w:rPr>
-        <w:t>可</w:t>
-      </w:r>
-      <w:proofErr w:type="gramEnd"/>
-      <w:r>
-        <w:rPr>
-          <w:rFonts w:hint="eastAsia"/>
-          <w:sz w:val="24"/>
-          <w:szCs w:val="24"/>
-        </w:rPr>
-        <w:t>执行文件</w:t>
+        <w:t>汇编代码和可执行文件</w:t>
       </w:r>
       <w:r>
         <w:rPr>
@@ -250,7 +231,6 @@
       <w:pPr>
         <w:ind w:left="420"/>
         <w:rPr>
-          <w:rFonts w:hint="eastAsia"/>
           <w:sz w:val="24"/>
           <w:szCs w:val="24"/>
         </w:rPr>
@@ -268,7 +248,6 @@
       <w:pPr>
         <w:ind w:left="420"/>
         <w:rPr>
-          <w:rFonts w:hint="eastAsia"/>
           <w:sz w:val="24"/>
           <w:szCs w:val="24"/>
         </w:rPr>
@@ -332,7 +311,6 @@
       <w:pPr>
         <w:ind w:left="420" w:firstLine="360"/>
         <w:rPr>
-          <w:rFonts w:hint="eastAsia"/>
           <w:sz w:val="24"/>
           <w:szCs w:val="24"/>
         </w:rPr>
@@ -485,7 +463,37 @@
           <w:sz w:val="24"/>
           <w:szCs w:val="24"/>
         </w:rPr>
-        <w:t>，实数值可以表示为：</w:t>
+        <w:t>，实数值可以表示为：[</w:t>
+      </w:r>
+      <w:r>
+        <w:rPr>
+          <w:sz w:val="24"/>
+          <w:szCs w:val="24"/>
+        </w:rPr>
+        <w:t>0-9]+</w:t>
+      </w:r>
+      <w:r>
+        <w:rPr>
+          <w:rFonts w:hint="eastAsia"/>
+          <w:sz w:val="24"/>
+          <w:szCs w:val="24"/>
+        </w:rPr>
+        <w:t>(</w:t>
+      </w:r>
+      <w:r>
+        <w:rPr>
+          <w:sz w:val="24"/>
+          <w:szCs w:val="24"/>
+        </w:rPr>
+        <w:t>“.”)</w:t>
+      </w:r>
+      <w:r>
+        <w:rPr>
+          <w:rFonts w:hint="eastAsia"/>
+          <w:sz w:val="24"/>
+          <w:szCs w:val="24"/>
+        </w:rPr>
+        <w:t xml:space="preserve"> </w:t>
       </w:r>
       <w:r>
         <w:rPr>
@@ -500,53 +508,6 @@
           <w:sz w:val="24"/>
           <w:szCs w:val="24"/>
         </w:rPr>
-        <w:t>0-</w:t>
-      </w:r>
-      <w:proofErr w:type="gramStart"/>
-      <w:r>
-        <w:rPr>
-          <w:sz w:val="24"/>
-          <w:szCs w:val="24"/>
-        </w:rPr>
-        <w:t>9]+</w:t>
-      </w:r>
-      <w:r>
-        <w:rPr>
-          <w:rFonts w:hint="eastAsia"/>
-          <w:sz w:val="24"/>
-          <w:szCs w:val="24"/>
-        </w:rPr>
-        <w:t>(</w:t>
-      </w:r>
-      <w:proofErr w:type="gramEnd"/>
-      <w:r>
-        <w:rPr>
-          <w:sz w:val="24"/>
-          <w:szCs w:val="24"/>
-        </w:rPr>
-        <w:t>“.”)</w:t>
-      </w:r>
-      <w:r>
-        <w:rPr>
-          <w:rFonts w:hint="eastAsia"/>
-          <w:sz w:val="24"/>
-          <w:szCs w:val="24"/>
-        </w:rPr>
-        <w:t xml:space="preserve"> </w:t>
-      </w:r>
-      <w:r>
-        <w:rPr>
-          <w:rFonts w:hint="eastAsia"/>
-          <w:sz w:val="24"/>
-          <w:szCs w:val="24"/>
-        </w:rPr>
-        <w:t>[</w:t>
-      </w:r>
-      <w:r>
-        <w:rPr>
-          <w:sz w:val="24"/>
-          <w:szCs w:val="24"/>
-        </w:rPr>
         <w:t>0-9]+</w:t>
       </w:r>
       <w:r>
@@ -617,7 +578,6 @@
       <w:pPr>
         <w:ind w:left="420" w:firstLine="420"/>
         <w:rPr>
-          <w:rFonts w:hint="eastAsia"/>
           <w:sz w:val="24"/>
           <w:szCs w:val="24"/>
         </w:rPr>
@@ -738,7 +698,6 @@
         <w:pStyle w:val="a3"/>
         <w:ind w:left="780" w:firstLineChars="0" w:firstLine="0"/>
         <w:rPr>
-          <w:rFonts w:hint="eastAsia"/>
           <w:sz w:val="24"/>
           <w:szCs w:val="24"/>
         </w:rPr>
@@ -774,14 +733,11 @@
         </w:rPr>
         <w:t>arse树通过</w:t>
       </w:r>
-      <w:bookmarkStart w:id="0" w:name="_GoBack"/>
-      <w:bookmarkEnd w:id="0"/>
     </w:p>
     <w:p>
       <w:pPr>
         <w:ind w:left="420" w:firstLine="360"/>
         <w:rPr>
-          <w:rFonts w:hint="eastAsia"/>
           <w:sz w:val="24"/>
           <w:szCs w:val="24"/>
         </w:rPr>
@@ -856,7 +812,6 @@
       <w:pPr>
         <w:ind w:firstLineChars="200" w:firstLine="480"/>
         <w:rPr>
-          <w:rFonts w:hint="eastAsia"/>
           <w:sz w:val="24"/>
           <w:szCs w:val="24"/>
         </w:rPr>
@@ -914,18 +869,195 @@
       <w:pPr>
         <w:ind w:left="420"/>
         <w:rPr>
-          <w:rFonts w:hint="eastAsia"/>
-          <w:sz w:val="24"/>
-          <w:szCs w:val="24"/>
-        </w:rPr>
-      </w:pPr>
-      <w:r>
-        <w:rPr>
-          <w:rFonts w:hint="eastAsia"/>
-          <w:sz w:val="24"/>
-          <w:szCs w:val="24"/>
-        </w:rPr>
-        <w:t>优化考虑</w:t>
+          <w:sz w:val="24"/>
+          <w:szCs w:val="24"/>
+        </w:rPr>
+      </w:pPr>
+      <w:r>
+        <w:rPr>
+          <w:rFonts w:hint="eastAsia"/>
+          <w:sz w:val="24"/>
+          <w:szCs w:val="24"/>
+        </w:rPr>
+        <w:t>编译时</w:t>
+      </w:r>
+      <w:r>
+        <w:rPr>
+          <w:rFonts w:hint="eastAsia"/>
+          <w:sz w:val="24"/>
+          <w:szCs w:val="24"/>
+        </w:rPr>
+        <w:t>对</w:t>
+      </w:r>
+      <w:r>
+        <w:rPr>
+          <w:rFonts w:hint="eastAsia"/>
+          <w:sz w:val="24"/>
+          <w:szCs w:val="24"/>
+        </w:rPr>
+        <w:t>要生成的代码进行一些优化可以</w:t>
+      </w:r>
+      <w:r>
+        <w:rPr>
+          <w:rFonts w:hint="eastAsia"/>
+          <w:sz w:val="24"/>
+          <w:szCs w:val="24"/>
+        </w:rPr>
+        <w:t>使生成的代码更加漂亮美观，更可以</w:t>
+      </w:r>
+      <w:r>
+        <w:rPr>
+          <w:rFonts w:hint="eastAsia"/>
+          <w:sz w:val="24"/>
+          <w:szCs w:val="24"/>
+        </w:rPr>
+        <w:t>减少最终生成的可执行文件的执行时间</w:t>
+      </w:r>
+      <w:r>
+        <w:rPr>
+          <w:rFonts w:hint="eastAsia"/>
+          <w:sz w:val="24"/>
+          <w:szCs w:val="24"/>
+        </w:rPr>
+        <w:t>，但</w:t>
+      </w:r>
+      <w:r>
+        <w:rPr>
+          <w:rFonts w:hint="eastAsia"/>
+          <w:sz w:val="24"/>
+          <w:szCs w:val="24"/>
+        </w:rPr>
+        <w:t>进行代码</w:t>
+      </w:r>
+      <w:r>
+        <w:rPr>
+          <w:rFonts w:hint="eastAsia"/>
+          <w:sz w:val="24"/>
+          <w:szCs w:val="24"/>
+        </w:rPr>
+        <w:t>优化</w:t>
+      </w:r>
+      <w:r>
+        <w:rPr>
+          <w:rFonts w:hint="eastAsia"/>
+          <w:sz w:val="24"/>
+          <w:szCs w:val="24"/>
+        </w:rPr>
+        <w:t>本身可能会比较复杂，也会增加编译需要的时间。</w:t>
+      </w:r>
+      <w:r>
+        <w:rPr>
+          <w:rFonts w:hint="eastAsia"/>
+          <w:sz w:val="24"/>
+          <w:szCs w:val="24"/>
+        </w:rPr>
+        <w:t>经过对一些优化方</w:t>
+      </w:r>
+      <w:r>
+        <w:rPr>
+          <w:rFonts w:hint="eastAsia"/>
+          <w:sz w:val="24"/>
+          <w:szCs w:val="24"/>
+        </w:rPr>
+        <w:t>法</w:t>
+      </w:r>
+      <w:r>
+        <w:rPr>
+          <w:rFonts w:hint="eastAsia"/>
+          <w:sz w:val="24"/>
+          <w:szCs w:val="24"/>
+        </w:rPr>
+        <w:t>的考虑，</w:t>
+      </w:r>
+      <w:r>
+        <w:rPr>
+          <w:rFonts w:hint="eastAsia"/>
+          <w:sz w:val="24"/>
+          <w:szCs w:val="24"/>
+        </w:rPr>
+        <w:t>我们</w:t>
+      </w:r>
+      <w:r>
+        <w:rPr>
+          <w:rFonts w:hint="eastAsia"/>
+          <w:sz w:val="24"/>
+          <w:szCs w:val="24"/>
+        </w:rPr>
+        <w:t>最终</w:t>
+      </w:r>
+      <w:r>
+        <w:rPr>
+          <w:rFonts w:hint="eastAsia"/>
+          <w:sz w:val="24"/>
+          <w:szCs w:val="24"/>
+        </w:rPr>
+        <w:t>实现</w:t>
+      </w:r>
+      <w:r>
+        <w:rPr>
+          <w:rFonts w:hint="eastAsia"/>
+          <w:sz w:val="24"/>
+          <w:szCs w:val="24"/>
+        </w:rPr>
+        <w:t>了常数折叠与</w:t>
+      </w:r>
+      <w:r>
+        <w:rPr>
+          <w:rFonts w:hint="eastAsia"/>
+          <w:sz w:val="24"/>
+          <w:szCs w:val="24"/>
+        </w:rPr>
+        <w:t>一个比较弱的</w:t>
+      </w:r>
+      <w:r>
+        <w:rPr>
+          <w:rFonts w:hint="eastAsia"/>
+          <w:sz w:val="24"/>
+          <w:szCs w:val="24"/>
+        </w:rPr>
+        <w:t>常数扩散两个优化。</w:t>
+      </w:r>
+    </w:p>
+    <w:p>
+      <w:pPr>
+        <w:ind w:left="420"/>
+        <w:rPr>
+          <w:rFonts w:hint="eastAsia"/>
+          <w:sz w:val="24"/>
+          <w:szCs w:val="24"/>
+        </w:rPr>
+      </w:pPr>
+      <w:r>
+        <w:rPr>
+          <w:rFonts w:hint="eastAsia"/>
+          <w:sz w:val="24"/>
+          <w:szCs w:val="24"/>
+        </w:rPr>
+        <w:t>常数折叠是指，</w:t>
+      </w:r>
+      <w:r>
+        <w:rPr>
+          <w:rFonts w:hint="eastAsia"/>
+          <w:sz w:val="24"/>
+          <w:szCs w:val="24"/>
+        </w:rPr>
+        <w:t>把程序中出现的常数表达式在编译期直接计算出结果，</w:t>
+      </w:r>
+      <w:r>
+        <w:rPr>
+          <w:rFonts w:hint="eastAsia"/>
+          <w:sz w:val="24"/>
+          <w:szCs w:val="24"/>
+        </w:rPr>
+        <w:t>生成代码时</w:t>
+      </w:r>
+      <w:r>
+        <w:rPr>
+          <w:rFonts w:hint="eastAsia"/>
+          <w:sz w:val="24"/>
+          <w:szCs w:val="24"/>
+        </w:rPr>
+        <w:t>使用</w:t>
       </w:r>
     </w:p>
     <w:p>
@@ -956,7 +1088,6 @@
       <w:pPr>
         <w:ind w:left="420"/>
         <w:rPr>
-          <w:rFonts w:hint="eastAsia"/>
           <w:sz w:val="24"/>
           <w:szCs w:val="24"/>
         </w:rPr>
@@ -998,7 +1129,6 @@
       <w:pPr>
         <w:ind w:left="420"/>
         <w:rPr>
-          <w:rFonts w:hint="eastAsia"/>
           <w:sz w:val="24"/>
           <w:szCs w:val="24"/>
         </w:rPr>
@@ -1023,7 +1153,7 @@
 </file>
 
 <file path=word/numbering.xml><?xml version="1.0" encoding="utf-8"?>
-<w:numbering xmlns:wpc="http://schemas.microsoft.com/office/word/2010/wordprocessingCanvas" xmlns:cx="http://schemas.microsoft.com/office/drawing/2014/chartex" xmlns:cx1="http://schemas.microsoft.com/office/drawing/2015/9/8/chartex" xmlns:cx2="http://schemas.microsoft.com/office/drawing/2015/10/21/chartex" xmlns:cx3="http://schemas.microsoft.com/office/drawing/2016/5/9/chartex" xmlns:cx4="http://schemas.microsoft.com/office/drawing/2016/5/10/chartex" xmlns:cx5="http://schemas.microsoft.com/office/drawing/2016/5/11/chartex" xmlns:cx6="http://schemas.microsoft.com/office/drawing/2016/5/12/chartex" xmlns:cx7="http://schemas.microsoft.com/office/drawing/2016/5/13/chartex" xmlns:cx8="http://schemas.microsoft.com/office/drawing/2016/5/14/chartex" xmlns:mc="http://schemas.openxmlformats.org/markup-compatibility/2006" xmlns:aink="http://schemas.microsoft.com/office/drawing/2016/ink" xmlns:am3d="http://schemas.microsoft.com/office/drawing/2017/model3d" xmlns:o="urn:schemas-microsoft-com:office:office" xmlns:r="http://schemas.openxmlformats.org/officeDocument/2006/relationships" xmlns:m="http://schemas.openxmlformats.org/officeDocument/2006/math" xmlns:v="urn:schemas-microsoft-com:vml" xmlns:wp14="http://schemas.microsoft.com/office/word/2010/wordprocessingDrawing" xmlns:wp="http://schemas.openxmlformats.org/drawingml/2006/wordprocessingDrawing" xmlns:w10="urn:schemas-microsoft-com:office:word" xmlns:w="http://schemas.openxmlformats.org/wordprocessingml/2006/main" xmlns:w14="http://schemas.microsoft.com/office/word/2010/wordml" xmlns:w15="http://schemas.microsoft.com/office/word/2012/wordml" xmlns:w16cid="http://schemas.microsoft.com/office/word/2016/wordml/cid" xmlns:w16se="http://schemas.microsoft.com/office/word/2015/wordml/symex" xmlns:wpg="http://schemas.microsoft.com/office/word/2010/wordprocessingGroup" xmlns:wpi="http://schemas.microsoft.com/office/word/2010/wordprocessingInk" xmlns:wne="http://schemas.microsoft.com/office/word/2006/wordml" xmlns:wps="http://schemas.microsoft.com/office/word/2010/wordprocessingShape" mc:Ignorable="w14 w15 w16se w16cid wp14">
+<w:numbering xmlns:wpc="http://schemas.microsoft.com/office/word/2010/wordprocessingCanvas" xmlns:cx="http://schemas.microsoft.com/office/drawing/2014/chartex" xmlns:cx1="http://schemas.microsoft.com/office/drawing/2015/9/8/chartex" xmlns:cx2="http://schemas.microsoft.com/office/drawing/2015/10/21/chartex" xmlns:cx3="http://schemas.microsoft.com/office/drawing/2016/5/9/chartex" xmlns:cx4="http://schemas.microsoft.com/office/drawing/2016/5/10/chartex" xmlns:cx5="http://schemas.microsoft.com/office/drawing/2016/5/11/chartex" xmlns:cx6="http://schemas.microsoft.com/office/drawing/2016/5/12/chartex" xmlns:cx7="http://schemas.microsoft.com/office/drawing/2016/5/13/chartex" xmlns:cx8="http://schemas.microsoft.com/office/drawing/2016/5/14/chartex" xmlns:mc="http://schemas.openxmlformats.org/markup-compatibility/2006" xmlns:aink="http://schemas.microsoft.com/office/drawing/2016/ink" xmlns:am3d="http://schemas.microsoft.com/office/drawing/2017/model3d" xmlns:o="urn:schemas-microsoft-com:office:office" xmlns:r="http://schemas.openxmlformats.org/officeDocument/2006/relationships" xmlns:m="http://schemas.openxmlformats.org/officeDocument/2006/math" xmlns:v="urn:schemas-microsoft-com:vml" xmlns:wp14="http://schemas.microsoft.com/office/word/2010/wordprocessingDrawing" xmlns:wp="http://schemas.openxmlformats.org/drawingml/2006/wordprocessingDrawing" xmlns:w10="urn:schemas-microsoft-com:office:word" xmlns:w="http://schemas.openxmlformats.org/wordprocessingml/2006/main" xmlns:w14="http://schemas.microsoft.com/office/word/2010/wordml" xmlns:w15="http://schemas.microsoft.com/office/word/2012/wordml" xmlns:w16cex="http://schemas.microsoft.com/office/word/2018/wordml/cex" xmlns:w16cid="http://schemas.microsoft.com/office/word/2016/wordml/cid" xmlns:w16="http://schemas.microsoft.com/office/word/2018/wordml" xmlns:w16se="http://schemas.microsoft.com/office/word/2015/wordml/symex" xmlns:wpg="http://schemas.microsoft.com/office/word/2010/wordprocessingGroup" xmlns:wpi="http://schemas.microsoft.com/office/word/2010/wordprocessingInk" xmlns:wne="http://schemas.microsoft.com/office/word/2006/wordml" xmlns:wps="http://schemas.microsoft.com/office/word/2010/wordprocessingShape" mc:Ignorable="w14 w15 w16se w16cid w16 w16cex wp14">
   <w:abstractNum w:abstractNumId="0" w15:restartNumberingAfterBreak="0">
     <w:nsid w:val="62CF64D4"/>
     <w:multiLevelType w:val="hybridMultilevel"/>
@@ -1396,7 +1526,7 @@
 </file>
 
 <file path=word/styles.xml><?xml version="1.0" encoding="utf-8"?>
-<w:styles xmlns:mc="http://schemas.openxmlformats.org/markup-compatibility/2006" xmlns:r="http://schemas.openxmlformats.org/officeDocument/2006/relationships" xmlns:w="http://schemas.openxmlformats.org/wordprocessingml/2006/main" xmlns:w14="http://schemas.microsoft.com/office/word/2010/wordml" xmlns:w15="http://schemas.microsoft.com/office/word/2012/wordml" xmlns:w16cid="http://schemas.microsoft.com/office/word/2016/wordml/cid" xmlns:w16se="http://schemas.microsoft.com/office/word/2015/wordml/symex" mc:Ignorable="w14 w15 w16se w16cid">
+<w:styles xmlns:mc="http://schemas.openxmlformats.org/markup-compatibility/2006" xmlns:r="http://schemas.openxmlformats.org/officeDocument/2006/relationships" xmlns:w="http://schemas.openxmlformats.org/wordprocessingml/2006/main" xmlns:w14="http://schemas.microsoft.com/office/word/2010/wordml" xmlns:w15="http://schemas.microsoft.com/office/word/2012/wordml" xmlns:w16cex="http://schemas.microsoft.com/office/word/2018/wordml/cex" xmlns:w16cid="http://schemas.microsoft.com/office/word/2016/wordml/cid" xmlns:w16="http://schemas.microsoft.com/office/word/2018/wordml" xmlns:w16se="http://schemas.microsoft.com/office/word/2015/wordml/symex" mc:Ignorable="w14 w15 w16se w16cid w16 w16cex">
   <w:docDefaults>
     <w:rPrDefault>
       <w:rPr>
@@ -1409,7 +1539,7 @@
     </w:rPrDefault>
     <w:pPrDefault/>
   </w:docDefaults>
-  <w:latentStyles w:defLockedState="0" w:defUIPriority="99" w:defSemiHidden="0" w:defUnhideWhenUsed="0" w:defQFormat="0" w:count="375">
+  <w:latentStyles w:defLockedState="0" w:defUIPriority="99" w:defSemiHidden="0" w:defUnhideWhenUsed="0" w:defQFormat="0" w:count="376">
     <w:lsdException w:name="Normal" w:uiPriority="0" w:qFormat="1"/>
     <w:lsdException w:name="heading 1" w:uiPriority="9" w:qFormat="1"/>
     <w:lsdException w:name="heading 2" w:semiHidden="1" w:uiPriority="9" w:unhideWhenUsed="1" w:qFormat="1"/>
@@ -1515,7 +1645,6 @@
     <w:lsdException w:name="HTML Sample" w:semiHidden="1" w:unhideWhenUsed="1"/>
     <w:lsdException w:name="HTML Typewriter" w:semiHidden="1" w:unhideWhenUsed="1"/>
     <w:lsdException w:name="HTML Variable" w:semiHidden="1" w:unhideWhenUsed="1"/>
-    <w:lsdException w:name="Normal Table" w:semiHidden="1" w:unhideWhenUsed="1"/>
     <w:lsdException w:name="annotation subject" w:semiHidden="1" w:unhideWhenUsed="1"/>
     <w:lsdException w:name="No List" w:semiHidden="1" w:unhideWhenUsed="1"/>
     <w:lsdException w:name="Outline List 1" w:semiHidden="1" w:unhideWhenUsed="1"/>
@@ -1562,10 +1691,8 @@
     <w:lsdException w:name="Table Subtle 2" w:semiHidden="1" w:unhideWhenUsed="1"/>
     <w:lsdException w:name="Table Web 1" w:semiHidden="1" w:unhideWhenUsed="1"/>
     <w:lsdException w:name="Table Web 2" w:semiHidden="1" w:unhideWhenUsed="1"/>
-    <w:lsdException w:name="Table Web 3" w:semiHidden="1" w:unhideWhenUsed="1"/>
     <w:lsdException w:name="Balloon Text" w:semiHidden="1" w:unhideWhenUsed="1"/>
     <w:lsdException w:name="Table Grid" w:uiPriority="39"/>
-    <w:lsdException w:name="Table Theme" w:semiHidden="1" w:unhideWhenUsed="1"/>
     <w:lsdException w:name="Placeholder Text" w:semiHidden="1"/>
     <w:lsdException w:name="No Spacing" w:uiPriority="1" w:qFormat="1"/>
     <w:lsdException w:name="Light Shading" w:uiPriority="60"/>
@@ -1785,6 +1912,7 @@
     <w:lsdException w:name="Smart Hyperlink" w:semiHidden="1" w:unhideWhenUsed="1"/>
     <w:lsdException w:name="Hashtag" w:semiHidden="1" w:unhideWhenUsed="1"/>
     <w:lsdException w:name="Unresolved Mention" w:semiHidden="1" w:unhideWhenUsed="1"/>
+    <w:lsdException w:name="Smart Link" w:semiHidden="1" w:unhideWhenUsed="1"/>
   </w:latentStyles>
   <w:style w:type="paragraph" w:default="1" w:styleId="a">
     <w:name w:val="Normal"/>

</xml_diff>

<commit_message>
fix bugs. add testcases
</commit_message>
<xml_diff>
--- a/report.docx
+++ b/report.docx
@@ -170,18 +170,8 @@
           <w:sz w:val="24"/>
           <w:szCs w:val="24"/>
         </w:rPr>
-        <w:t>构建工具：</w:t>
-      </w:r>
-      <w:proofErr w:type="spellStart"/>
-      <w:r>
-        <w:rPr>
-          <w:rFonts w:hint="eastAsia"/>
-          <w:sz w:val="24"/>
-          <w:szCs w:val="24"/>
-        </w:rPr>
-        <w:t>CMake</w:t>
-      </w:r>
-      <w:proofErr w:type="spellEnd"/>
+        <w:t>构建工具：CMake</w:t>
+      </w:r>
     </w:p>
     <w:p>
       <w:pPr>
@@ -424,23 +414,7 @@
           <w:sz w:val="24"/>
           <w:szCs w:val="24"/>
         </w:rPr>
-        <w:t>a-</w:t>
-      </w:r>
-      <w:proofErr w:type="spellStart"/>
-      <w:r>
-        <w:rPr>
-          <w:sz w:val="24"/>
-          <w:szCs w:val="24"/>
-        </w:rPr>
-        <w:t>zA</w:t>
-      </w:r>
-      <w:proofErr w:type="spellEnd"/>
-      <w:r>
-        <w:rPr>
-          <w:sz w:val="24"/>
-          <w:szCs w:val="24"/>
-        </w:rPr>
-        <w:t>-z][_a-zA-Z0-9]*</w:t>
+        <w:t>a-zA-z][_a-zA-Z0-9]*</w:t>
       </w:r>
       <w:r>
         <w:rPr>
@@ -742,23 +716,13 @@
           <w:szCs w:val="24"/>
         </w:rPr>
       </w:pPr>
-      <w:proofErr w:type="spellStart"/>
-      <w:r>
-        <w:rPr>
-          <w:rFonts w:hint="eastAsia"/>
-          <w:sz w:val="24"/>
-          <w:szCs w:val="24"/>
-        </w:rPr>
-        <w:t>Yacc</w:t>
-      </w:r>
-      <w:proofErr w:type="spellEnd"/>
-      <w:r>
-        <w:rPr>
-          <w:rFonts w:hint="eastAsia"/>
-          <w:sz w:val="24"/>
-          <w:szCs w:val="24"/>
-        </w:rPr>
-        <w:t>源代码主要是一个由上下文无关文法和相应代码片段组成的表，当对应结构被识别出来时会执行相应代码。</w:t>
+      <w:r>
+        <w:rPr>
+          <w:rFonts w:hint="eastAsia"/>
+          <w:sz w:val="24"/>
+          <w:szCs w:val="24"/>
+        </w:rPr>
+        <w:t>Yacc源代码主要是一个由上下文无关文法和相应代码片段组成的表，当对应结构被识别出来时会执行相应代码。</w:t>
       </w:r>
       <w:r>
         <w:rPr>
@@ -1022,7 +986,6 @@
       <w:pPr>
         <w:ind w:left="420"/>
         <w:rPr>
-          <w:rFonts w:hint="eastAsia"/>
           <w:sz w:val="24"/>
           <w:szCs w:val="24"/>
         </w:rPr>
@@ -1059,6 +1022,32 @@
         </w:rPr>
         <w:t>使用</w:t>
       </w:r>
+      <w:r>
+        <w:rPr>
+          <w:rFonts w:hint="eastAsia"/>
+          <w:sz w:val="24"/>
+          <w:szCs w:val="24"/>
+        </w:rPr>
+        <w:t>该结果值而不去计算</w:t>
+      </w:r>
+      <w:r>
+        <w:rPr>
+          <w:rFonts w:hint="eastAsia"/>
+          <w:sz w:val="24"/>
+          <w:szCs w:val="24"/>
+        </w:rPr>
+        <w:t>该表达式，以减少运行时的运算量。</w:t>
+      </w:r>
+    </w:p>
+    <w:p>
+      <w:pPr>
+        <w:ind w:left="420"/>
+        <w:rPr>
+          <w:rFonts w:hint="eastAsia"/>
+          <w:sz w:val="24"/>
+          <w:szCs w:val="24"/>
+        </w:rPr>
+      </w:pPr>
     </w:p>
     <w:p>
       <w:pPr>
@@ -1139,6 +1128,7 @@
           <w:sz w:val="24"/>
           <w:szCs w:val="24"/>
         </w:rPr>
+        <w:lastRenderedPageBreak/>
         <w:t>测试案例</w:t>
       </w:r>
     </w:p>

</xml_diff>